<commit_message>
Update with latest changes
</commit_message>
<xml_diff>
--- a/Report.docx
+++ b/Report.docx
@@ -36,52 +36,7 @@
             <w:sz w:val="30"/>
             <w:szCs w:val="30"/>
           </w:rPr>
-          <w:t>https://github.com/ARAVIND3</w:t>
-        </w:r>
-        <w:r>
-          <w:rPr>
-            <w:rStyle w:val="Hyperlink"/>
-            <w:rFonts w:ascii="Times New Roman" w:hAnsi="Times New Roman" w:cs="Times New Roman"/>
-            <w:sz w:val="30"/>
-            <w:szCs w:val="30"/>
-          </w:rPr>
-          <w:t>4</w:t>
-        </w:r>
-        <w:r>
-          <w:rPr>
-            <w:rStyle w:val="Hyperlink"/>
-            <w:rFonts w:ascii="Times New Roman" w:hAnsi="Times New Roman" w:cs="Times New Roman"/>
-            <w:sz w:val="30"/>
-            <w:szCs w:val="30"/>
-          </w:rPr>
-          <w:t>1/A</w:t>
-        </w:r>
-        <w:r>
-          <w:rPr>
-            <w:rStyle w:val="Hyperlink"/>
-            <w:rFonts w:ascii="Times New Roman" w:hAnsi="Times New Roman" w:cs="Times New Roman"/>
-            <w:sz w:val="30"/>
-            <w:szCs w:val="30"/>
-          </w:rPr>
-          <w:t>S</w:t>
-        </w:r>
-        <w:r>
-          <w:rPr>
-            <w:rStyle w:val="Hyperlink"/>
-            <w:rFonts w:ascii="Times New Roman" w:hAnsi="Times New Roman" w:cs="Times New Roman"/>
-            <w:sz w:val="30"/>
-            <w:szCs w:val="30"/>
-          </w:rPr>
-          <w:t>SIGNMEN</w:t>
-        </w:r>
-        <w:r>
-          <w:rPr>
-            <w:rStyle w:val="Hyperlink"/>
-            <w:rFonts w:ascii="Times New Roman" w:hAnsi="Times New Roman" w:cs="Times New Roman"/>
-            <w:sz w:val="30"/>
-            <w:szCs w:val="30"/>
-          </w:rPr>
-          <w:t>T</w:t>
+          <w:t>https://github.com/ARAVIND341/ASSIGNMENT</w:t>
         </w:r>
       </w:hyperlink>
     </w:p>
@@ -475,9 +430,9 @@
         </w:rPr>
         <w:lastRenderedPageBreak/>
         <w:drawing>
-          <wp:inline distT="0" distB="0" distL="0" distR="0" wp14:anchorId="3B3D896B" wp14:editId="5953E5EE">
-            <wp:extent cx="3079750" cy="2315592"/>
-            <wp:effectExtent l="0" t="0" r="6350" b="8890"/>
+          <wp:inline distT="0" distB="0" distL="0" distR="0" wp14:anchorId="3B3D896B" wp14:editId="30687130">
+            <wp:extent cx="5067300" cy="3809983"/>
+            <wp:effectExtent l="0" t="0" r="0" b="635"/>
             <wp:docPr id="1279847135" name="Picture 1"/>
             <wp:cNvGraphicFramePr>
               <a:graphicFrameLocks xmlns:a="http://schemas.openxmlformats.org/drawingml/2006/main" noChangeAspect="1"/>
@@ -498,7 +453,7 @@
                   <pic:spPr>
                     <a:xfrm>
                       <a:off x="0" y="0"/>
-                      <a:ext cx="3098758" cy="2329883"/>
+                      <a:ext cx="5116836" cy="3847228"/>
                     </a:xfrm>
                     <a:prstGeom prst="rect">
                       <a:avLst/>
@@ -510,6 +465,14 @@
           </wp:inline>
         </w:drawing>
       </w:r>
+    </w:p>
+    <w:p>
+      <w:pPr>
+        <w:jc w:val="center"/>
+        <w:rPr>
+          <w:rFonts w:ascii="Times New Roman" w:hAnsi="Times New Roman" w:cs="Times New Roman"/>
+        </w:rPr>
+      </w:pPr>
     </w:p>
     <w:p>
       <w:pPr>
@@ -598,6 +561,7 @@
           <w:rFonts w:ascii="Times New Roman" w:hAnsi="Times New Roman" w:cs="Times New Roman"/>
           <w:lang w:val="en-US"/>
         </w:rPr>
+        <w:lastRenderedPageBreak/>
         <w:t>Then the bar graph for rating distribution was plotted where 0 shows excellent, 1 very good,2 good etc. and the visualization proved that most of the restaurants were having excellent ratings.</w:t>
       </w:r>
     </w:p>
@@ -623,7 +587,6 @@
           <w:noProof/>
           <w:lang w:val="en-US"/>
         </w:rPr>
-        <w:lastRenderedPageBreak/>
         <w:drawing>
           <wp:inline distT="0" distB="0" distL="0" distR="0" wp14:anchorId="01B481E2" wp14:editId="1441C9FE">
             <wp:extent cx="4917342" cy="3282950"/>
@@ -749,11 +712,20 @@
           <w:lang w:val="en-US"/>
         </w:rPr>
       </w:pPr>
-      <w:r>
-        <w:rPr>
-          <w:rFonts w:ascii="Times New Roman" w:hAnsi="Times New Roman" w:cs="Times New Roman"/>
-          <w:lang w:val="en-US"/>
-        </w:rPr>
+    </w:p>
+    <w:p>
+      <w:pPr>
+        <w:rPr>
+          <w:rFonts w:ascii="Times New Roman" w:hAnsi="Times New Roman" w:cs="Times New Roman"/>
+          <w:lang w:val="en-US"/>
+        </w:rPr>
+      </w:pPr>
+      <w:r>
+        <w:rPr>
+          <w:rFonts w:ascii="Times New Roman" w:hAnsi="Times New Roman" w:cs="Times New Roman"/>
+          <w:lang w:val="en-US"/>
+        </w:rPr>
+        <w:lastRenderedPageBreak/>
         <w:t>Correlation between cost and votes</w:t>
       </w:r>
     </w:p>
@@ -785,11 +757,10 @@
           <w:noProof/>
           <w:lang w:val="en-US"/>
         </w:rPr>
-        <w:lastRenderedPageBreak/>
         <w:drawing>
-          <wp:inline distT="0" distB="0" distL="0" distR="0" wp14:anchorId="5F2AA148" wp14:editId="1C169A09">
-            <wp:extent cx="4629150" cy="3596746"/>
-            <wp:effectExtent l="0" t="0" r="0" b="3810"/>
+          <wp:inline distT="0" distB="0" distL="0" distR="0" wp14:anchorId="5F2AA148" wp14:editId="585BC135">
+            <wp:extent cx="5753577" cy="4470400"/>
+            <wp:effectExtent l="0" t="0" r="0" b="6350"/>
             <wp:docPr id="150532128" name="Picture 1"/>
             <wp:cNvGraphicFramePr>
               <a:graphicFrameLocks xmlns:a="http://schemas.openxmlformats.org/drawingml/2006/main" noChangeAspect="1"/>
@@ -810,7 +781,7 @@
                   <pic:spPr>
                     <a:xfrm>
                       <a:off x="0" y="0"/>
-                      <a:ext cx="4667832" cy="3626801"/>
+                      <a:ext cx="5807126" cy="4512007"/>
                     </a:xfrm>
                     <a:prstGeom prst="rect">
                       <a:avLst/>
@@ -830,9 +801,19 @@
           <w:lang w:val="en-US"/>
         </w:rPr>
       </w:pPr>
-      <w:r>
-        <w:rPr>
-          <w:rFonts w:ascii="Times New Roman" w:hAnsi="Times New Roman" w:cs="Times New Roman"/>
+    </w:p>
+    <w:p>
+      <w:pPr>
+        <w:rPr>
+          <w:rFonts w:ascii="Times New Roman" w:hAnsi="Times New Roman" w:cs="Times New Roman"/>
+          <w:u w:val="single"/>
+          <w:lang w:val="en-US"/>
+        </w:rPr>
+      </w:pPr>
+      <w:r>
+        <w:rPr>
+          <w:rFonts w:ascii="Times New Roman" w:hAnsi="Times New Roman" w:cs="Times New Roman"/>
+          <w:u w:val="single"/>
           <w:lang w:val="en-US"/>
         </w:rPr>
         <w:t xml:space="preserve">Geospatial Analysis using </w:t>
@@ -841,6 +822,7 @@
       <w:r>
         <w:rPr>
           <w:rFonts w:ascii="Times New Roman" w:hAnsi="Times New Roman" w:cs="Times New Roman"/>
+          <w:u w:val="single"/>
           <w:lang w:val="en-US"/>
         </w:rPr>
         <w:t>geopandas</w:t>
@@ -849,6 +831,7 @@
       <w:r>
         <w:rPr>
           <w:rFonts w:ascii="Times New Roman" w:hAnsi="Times New Roman" w:cs="Times New Roman"/>
+          <w:u w:val="single"/>
           <w:lang w:val="en-US"/>
         </w:rPr>
         <w:t>.</w:t>
@@ -996,12 +979,22 @@
           <w:lang w:val="en-US"/>
         </w:rPr>
       </w:pPr>
+    </w:p>
+    <w:p>
+      <w:pPr>
+        <w:jc w:val="center"/>
+        <w:rPr>
+          <w:rFonts w:ascii="Times New Roman" w:hAnsi="Times New Roman" w:cs="Times New Roman"/>
+          <w:lang w:val="en-US"/>
+        </w:rPr>
+      </w:pPr>
       <w:r>
         <w:rPr>
           <w:rFonts w:ascii="Times New Roman" w:hAnsi="Times New Roman" w:cs="Times New Roman"/>
           <w:noProof/>
           <w:lang w:val="en-US"/>
         </w:rPr>
+        <w:lastRenderedPageBreak/>
         <w:drawing>
           <wp:inline distT="0" distB="0" distL="0" distR="0" wp14:anchorId="74787099" wp14:editId="767AB385">
             <wp:extent cx="5259321" cy="2609850"/>
@@ -1046,12 +1039,27 @@
           <w:lang w:val="en-US"/>
         </w:rPr>
       </w:pPr>
-      <w:r>
-        <w:rPr>
-          <w:rFonts w:ascii="Times New Roman" w:hAnsi="Times New Roman" w:cs="Times New Roman"/>
-          <w:lang w:val="en-US"/>
-        </w:rPr>
-        <w:lastRenderedPageBreak/>
+    </w:p>
+    <w:p>
+      <w:pPr>
+        <w:rPr>
+          <w:rFonts w:ascii="Times New Roman" w:hAnsi="Times New Roman" w:cs="Times New Roman"/>
+          <w:lang w:val="en-US"/>
+        </w:rPr>
+      </w:pPr>
+    </w:p>
+    <w:p>
+      <w:pPr>
+        <w:rPr>
+          <w:rFonts w:ascii="Times New Roman" w:hAnsi="Times New Roman" w:cs="Times New Roman"/>
+          <w:lang w:val="en-US"/>
+        </w:rPr>
+      </w:pPr>
+      <w:r>
+        <w:rPr>
+          <w:rFonts w:ascii="Times New Roman" w:hAnsi="Times New Roman" w:cs="Times New Roman"/>
+          <w:lang w:val="en-US"/>
+        </w:rPr>
         <w:t xml:space="preserve">By overseeing the limitation caused by the </w:t>
       </w:r>
       <w:proofErr w:type="spellStart"/>
@@ -1132,9 +1140,9 @@
           <w:lang w:val="en-US"/>
         </w:rPr>
         <w:drawing>
-          <wp:inline distT="0" distB="0" distL="0" distR="0" wp14:anchorId="2D83DCEB" wp14:editId="5F4E6051">
-            <wp:extent cx="5731510" cy="3077845"/>
-            <wp:effectExtent l="0" t="0" r="2540" b="8255"/>
+          <wp:inline distT="0" distB="0" distL="0" distR="0" wp14:anchorId="2D83DCEB" wp14:editId="4EDCEB1F">
+            <wp:extent cx="6302651" cy="3384550"/>
+            <wp:effectExtent l="0" t="0" r="3175" b="6350"/>
             <wp:docPr id="1811870904" name="Picture 1"/>
             <wp:cNvGraphicFramePr>
               <a:graphicFrameLocks xmlns:a="http://schemas.openxmlformats.org/drawingml/2006/main" noChangeAspect="1"/>
@@ -1155,7 +1163,7 @@
                   <pic:spPr>
                     <a:xfrm>
                       <a:off x="0" y="0"/>
-                      <a:ext cx="5731510" cy="3077845"/>
+                      <a:ext cx="6307678" cy="3387250"/>
                     </a:xfrm>
                     <a:prstGeom prst="rect">
                       <a:avLst/>
@@ -1167,6 +1175,56 @@
           </wp:inline>
         </w:drawing>
       </w:r>
+    </w:p>
+    <w:p>
+      <w:pPr>
+        <w:rPr>
+          <w:rFonts w:ascii="Times New Roman" w:hAnsi="Times New Roman" w:cs="Times New Roman"/>
+          <w:sz w:val="30"/>
+          <w:szCs w:val="30"/>
+          <w:u w:val="single"/>
+        </w:rPr>
+      </w:pPr>
+    </w:p>
+    <w:p>
+      <w:pPr>
+        <w:rPr>
+          <w:rFonts w:ascii="Times New Roman" w:hAnsi="Times New Roman" w:cs="Times New Roman"/>
+          <w:sz w:val="30"/>
+          <w:szCs w:val="30"/>
+          <w:u w:val="single"/>
+        </w:rPr>
+      </w:pPr>
+    </w:p>
+    <w:p>
+      <w:pPr>
+        <w:rPr>
+          <w:rFonts w:ascii="Times New Roman" w:hAnsi="Times New Roman" w:cs="Times New Roman"/>
+          <w:sz w:val="30"/>
+          <w:szCs w:val="30"/>
+          <w:u w:val="single"/>
+        </w:rPr>
+      </w:pPr>
+    </w:p>
+    <w:p>
+      <w:pPr>
+        <w:rPr>
+          <w:rFonts w:ascii="Times New Roman" w:hAnsi="Times New Roman" w:cs="Times New Roman"/>
+          <w:sz w:val="30"/>
+          <w:szCs w:val="30"/>
+          <w:u w:val="single"/>
+        </w:rPr>
+      </w:pPr>
+    </w:p>
+    <w:p>
+      <w:pPr>
+        <w:rPr>
+          <w:rFonts w:ascii="Times New Roman" w:hAnsi="Times New Roman" w:cs="Times New Roman"/>
+          <w:sz w:val="30"/>
+          <w:szCs w:val="30"/>
+          <w:u w:val="single"/>
+        </w:rPr>
+      </w:pPr>
     </w:p>
     <w:p>
       <w:pPr>
@@ -1503,7 +1561,6 @@
                 <w:bCs w:val="0"/>
                 <w:lang w:val="en-US"/>
               </w:rPr>
-              <w:lastRenderedPageBreak/>
               <w:t xml:space="preserve">Linear regression </w:t>
             </w:r>
           </w:p>
@@ -2090,43 +2147,6 @@
     </w:tbl>
     <w:p>
       <w:pPr>
-        <w:ind w:left="360"/>
-        <w:rPr>
-          <w:rFonts w:ascii="Times New Roman" w:hAnsi="Times New Roman" w:cs="Times New Roman"/>
-          <w:lang w:val="en-US"/>
-        </w:rPr>
-      </w:pPr>
-    </w:p>
-    <w:p>
-      <w:pPr>
-        <w:ind w:left="360"/>
-        <w:rPr>
-          <w:rFonts w:ascii="Times New Roman" w:hAnsi="Times New Roman" w:cs="Times New Roman"/>
-          <w:lang w:val="en-US"/>
-        </w:rPr>
-      </w:pPr>
-    </w:p>
-    <w:p>
-      <w:pPr>
-        <w:ind w:left="360"/>
-        <w:rPr>
-          <w:rFonts w:ascii="Times New Roman" w:hAnsi="Times New Roman" w:cs="Times New Roman"/>
-          <w:lang w:val="en-US"/>
-        </w:rPr>
-      </w:pPr>
-    </w:p>
-    <w:p>
-      <w:pPr>
-        <w:rPr>
-          <w:rFonts w:ascii="Times New Roman" w:hAnsi="Times New Roman" w:cs="Times New Roman"/>
-          <w:sz w:val="30"/>
-          <w:szCs w:val="30"/>
-          <w:u w:val="single"/>
-        </w:rPr>
-      </w:pPr>
-    </w:p>
-    <w:p>
-      <w:pPr>
         <w:rPr>
           <w:rFonts w:ascii="Times New Roman" w:hAnsi="Times New Roman" w:cs="Times New Roman"/>
           <w:sz w:val="30"/>
@@ -2587,7 +2607,6 @@
           <w:rFonts w:ascii="Times New Roman" w:hAnsi="Times New Roman" w:cs="Times New Roman"/>
           <w:lang w:val="en-US"/>
         </w:rPr>
-        <w:lastRenderedPageBreak/>
         <w:t>git commit -</w:t>
       </w:r>
       <w:proofErr w:type="gramStart"/>
@@ -3132,15 +3151,16 @@
           <w:lang w:val="en-US"/>
         </w:rPr>
       </w:pPr>
-      <w:r>
+    </w:p>
+    <w:p>
+      <w:pPr>
         <w:rPr>
           <w:rFonts w:ascii="Times New Roman" w:hAnsi="Times New Roman" w:cs="Times New Roman"/>
           <w:sz w:val="30"/>
           <w:szCs w:val="30"/>
           <w:lang w:val="en-US"/>
         </w:rPr>
-        <w:t>Reflections</w:t>
-      </w:r>
+      </w:pPr>
       <w:r>
         <w:rPr>
           <w:rFonts w:ascii="Times New Roman" w:hAnsi="Times New Roman" w:cs="Times New Roman"/>
@@ -3148,9 +3168,9 @@
           <w:szCs w:val="30"/>
           <w:lang w:val="en-US"/>
         </w:rPr>
-        <w:t xml:space="preserve"> on </w:t>
-      </w:r>
-      <w:proofErr w:type="spellStart"/>
+        <w:lastRenderedPageBreak/>
+        <w:t>Reflections</w:t>
+      </w:r>
       <w:r>
         <w:rPr>
           <w:rFonts w:ascii="Times New Roman" w:hAnsi="Times New Roman" w:cs="Times New Roman"/>
@@ -3158,9 +3178,9 @@
           <w:szCs w:val="30"/>
           <w:lang w:val="en-US"/>
         </w:rPr>
-        <w:t>PySpark</w:t>
-      </w:r>
-      <w:proofErr w:type="spellEnd"/>
+        <w:t xml:space="preserve"> on </w:t>
+      </w:r>
+      <w:proofErr w:type="spellStart"/>
       <w:r>
         <w:rPr>
           <w:rFonts w:ascii="Times New Roman" w:hAnsi="Times New Roman" w:cs="Times New Roman"/>
@@ -3168,6 +3188,16 @@
           <w:szCs w:val="30"/>
           <w:lang w:val="en-US"/>
         </w:rPr>
+        <w:t>PySpark</w:t>
+      </w:r>
+      <w:proofErr w:type="spellEnd"/>
+      <w:r>
+        <w:rPr>
+          <w:rFonts w:ascii="Times New Roman" w:hAnsi="Times New Roman" w:cs="Times New Roman"/>
+          <w:sz w:val="30"/>
+          <w:szCs w:val="30"/>
+          <w:lang w:val="en-US"/>
+        </w:rPr>
         <w:t xml:space="preserve"> vs Scikit-Learn</w:t>
       </w:r>
     </w:p>
@@ -3439,7 +3469,6 @@
           <w:rFonts w:ascii="Times New Roman" w:hAnsi="Times New Roman" w:cs="Times New Roman"/>
           <w:lang w:val="en-US"/>
         </w:rPr>
-        <w:lastRenderedPageBreak/>
         <w:t xml:space="preserve">One of the main </w:t>
       </w:r>
       <w:proofErr w:type="gramStart"/>

</xml_diff>